<commit_message>
ODT: also render metadata
</commit_message>
<xml_diff>
--- a/fiduswriter/book/tests/uploads/template.docx
+++ b/fiduswriter/book/tests/uploads/template.docx
@@ -1,12 +1,59 @@
 
 <file path=word/document.xml><?xml version="1.0" encoding="utf-8"?>
-<w:document xmlns:o="urn:schemas-microsoft-com:office:office" xmlns:r="http://schemas.openxmlformats.org/officeDocument/2006/relationships" xmlns:v="urn:schemas-microsoft-com:vml" xmlns:w="http://schemas.openxmlformats.org/wordprocessingml/2006/main" xmlns:w10="urn:schemas-microsoft-com:office:word" xmlns:wp="http://schemas.openxmlformats.org/drawingml/2006/wordprocessingDrawing" xmlns:wps="http://schemas.microsoft.com/office/word/2010/wordprocessingShape" xmlns:wpg="http://schemas.microsoft.com/office/word/2010/wordprocessingGroup" xmlns:mc="http://schemas.openxmlformats.org/markup-compatibility/2006" xmlns:wp14="http://schemas.microsoft.com/office/word/2010/wordprocessingDrawing" xmlns:w14="http://schemas.microsoft.com/office/word/2010/wordml" mc:Ignorable="w14 wp14">
+<w:document xmlns:o="urn:schemas-microsoft-com:office:office" xmlns:r="http://schemas.openxmlformats.org/officeDocument/2006/relationships" xmlns:v="urn:schemas-microsoft-com:vml" xmlns:w="http://schemas.openxmlformats.org/wordprocessingml/2006/main" xmlns:w10="urn:schemas-microsoft-com:office:word" xmlns:wp="http://schemas.openxmlformats.org/drawingml/2006/wordprocessingDrawing" xmlns:wps="http://schemas.microsoft.com/office/word/2010/wordprocessingShape" xmlns:wpg="http://schemas.microsoft.com/office/word/2010/wordprocessingGroup" xmlns:mc="http://schemas.openxmlformats.org/markup-compatibility/2006" xmlns:wp14="http://schemas.microsoft.com/office/word/2010/wordprocessingDrawing" xmlns:w14="http://schemas.microsoft.com/office/word/2010/wordml" xmlns:w15="http://schemas.microsoft.com/office/word/2012/wordml" mc:Ignorable="w14 wp14 w15">
   <w:body>
     <w:p>
       <w:pPr>
         <w:pStyle w:val="Title"/>
         <w:rPr/>
       </w:pPr>
+      <w:bookmarkStart w:id="0" w:name="preamble"/>
+      <w:bookmarkEnd w:id="0"/>
+      <w:r>
+        <w:rPr/>
+        <w:t>{book.title}</w:t>
+      </w:r>
+    </w:p>
+    <w:p>
+      <w:pPr>
+        <w:pStyle w:val="Subtitle"/>
+        <w:rPr/>
+      </w:pPr>
+      <w:r>
+        <w:rPr/>
+        <w:t>{book.subtitle}</w:t>
+      </w:r>
+    </w:p>
+    <w:p>
+      <w:pPr>
+        <w:pStyle w:val="Authors"/>
+        <w:rPr/>
+      </w:pPr>
+      <w:r>
+        <w:rPr/>
+        <w:t>{book.author}</w:t>
+      </w:r>
+    </w:p>
+    <w:p>
+      <w:pPr>
+        <w:pStyle w:val="Authors"/>
+        <w:rPr/>
+      </w:pPr>
+      <w:r>
+        <w:rPr/>
+        <w:t>{book.keywords}</w:t>
+      </w:r>
+      <w:r>
+        <w:br w:type="page"/>
+      </w:r>
+    </w:p>
+    <w:p>
+      <w:pPr>
+        <w:pStyle w:val="Title"/>
+        <w:rPr/>
+      </w:pPr>
+      <w:bookmarkStart w:id="1" w:name="body"/>
+      <w:bookmarkEnd w:id="1"/>
       <w:r>
         <w:rPr/>
         <w:t>{title}</w:t>
@@ -86,11 +133,11 @@
     <w:sectPr>
       <w:type w:val="nextPage"/>
       <w:pgSz w:w="12240" w:h="15840"/>
-      <w:pgMar w:left="1440" w:right="1440" w:header="0" w:top="1440" w:footer="0" w:bottom="1440" w:gutter="0"/>
+      <w:pgMar w:left="1440" w:right="1440" w:gutter="0" w:header="0" w:top="1440" w:footer="0" w:bottom="1440"/>
       <w:pgNumType w:fmt="decimal"/>
       <w:formProt w:val="false"/>
       <w:textDirection w:val="lrTb"/>
-      <w:docGrid w:type="default" w:linePitch="360" w:charSpace="6143"/>
+      <w:docGrid w:type="default" w:linePitch="360" w:charSpace="5938"/>
     </w:sectPr>
   </w:body>
 </w:document>
@@ -108,7 +155,9 @@
       </w:rPr>
     </w:rPrDefault>
     <w:pPrDefault>
-      <w:pPr/>
+      <w:pPr>
+        <w:suppressAutoHyphens w:val="true"/>
+      </w:pPr>
     </w:pPrDefault>
   </w:docDefaults>
   <w:latentStyles w:defLockedState="0" w:defUIPriority="99" w:defSemiHidden="0" w:defUnhideWhenUsed="0" w:defQFormat="0" w:count="373">
@@ -494,7 +543,7 @@
       <w:widowControl/>
       <w:bidi w:val="0"/>
       <w:spacing w:lineRule="auto" w:line="276" w:before="0" w:after="160"/>
-      <w:jc w:val="left"/>
+      <w:jc w:val="start"/>
     </w:pPr>
     <w:rPr>
       <w:rFonts w:ascii="Calibri" w:hAnsi="Calibri" w:eastAsia="" w:cs="" w:asciiTheme="minorHAnsi" w:cstheme="minorBidi" w:eastAsiaTheme="minorEastAsia" w:hAnsiTheme="minorHAnsi"/>
@@ -524,7 +573,7 @@
     </w:pPr>
     <w:rPr>
       <w:rFonts w:ascii="Calibri Light" w:hAnsi="Calibri Light" w:eastAsia="" w:cs="" w:asciiTheme="majorHAnsi" w:cstheme="majorBidi" w:eastAsiaTheme="majorEastAsia" w:hAnsiTheme="majorHAnsi"/>
-      <w:color w:val="262626" w:themeColor="text1" w:themeTint="d9"/>
+      <w:color w:themeColor="text1" w:themeTint="d9" w:val="262626"/>
       <w:sz w:val="40"/>
       <w:szCs w:val="40"/>
     </w:rPr>
@@ -547,7 +596,7 @@
     <w:rPr>
       <w:rFonts w:ascii="Calibri Light" w:hAnsi="Calibri Light" w:eastAsia="" w:cs="" w:asciiTheme="majorHAnsi" w:cstheme="majorBidi" w:eastAsiaTheme="majorEastAsia" w:hAnsiTheme="majorHAnsi"/>
       <w:b/>
-      <w:color w:val="000000" w:themeColor="text1"/>
+      <w:color w:themeColor="text1" w:val="000000"/>
       <w:sz w:val="36"/>
       <w:szCs w:val="36"/>
     </w:rPr>
@@ -569,7 +618,7 @@
     </w:pPr>
     <w:rPr>
       <w:rFonts w:ascii="Calibri Light" w:hAnsi="Calibri Light" w:eastAsia="" w:cs="" w:asciiTheme="majorHAnsi" w:cstheme="majorBidi" w:eastAsiaTheme="majorEastAsia" w:hAnsiTheme="majorHAnsi"/>
-      <w:color w:val="C45911" w:themeColor="accent2" w:themeShade="bf"/>
+      <w:color w:themeColor="accent2" w:themeShade="bf" w:val="C45911"/>
       <w:sz w:val="32"/>
       <w:szCs w:val="32"/>
     </w:rPr>
@@ -593,7 +642,7 @@
       <w:rFonts w:ascii="Calibri Light" w:hAnsi="Calibri Light" w:eastAsia="" w:cs="" w:asciiTheme="majorHAnsi" w:cstheme="majorBidi" w:eastAsiaTheme="majorEastAsia" w:hAnsiTheme="majorHAnsi"/>
       <w:i/>
       <w:iCs/>
-      <w:color w:val="833C0B" w:themeColor="accent2" w:themeShade="80"/>
+      <w:color w:themeColor="accent2" w:themeShade="80" w:val="833C0B"/>
       <w:sz w:val="28"/>
       <w:szCs w:val="28"/>
     </w:rPr>
@@ -615,7 +664,7 @@
     </w:pPr>
     <w:rPr>
       <w:rFonts w:ascii="Calibri Light" w:hAnsi="Calibri Light" w:eastAsia="" w:cs="" w:asciiTheme="majorHAnsi" w:cstheme="majorBidi" w:eastAsiaTheme="majorEastAsia" w:hAnsiTheme="majorHAnsi"/>
-      <w:color w:val="C45911" w:themeColor="accent2" w:themeShade="bf"/>
+      <w:color w:themeColor="accent2" w:themeShade="bf" w:val="C45911"/>
       <w:sz w:val="24"/>
       <w:szCs w:val="24"/>
     </w:rPr>
@@ -639,7 +688,7 @@
       <w:rFonts w:ascii="Calibri Light" w:hAnsi="Calibri Light" w:eastAsia="" w:cs="" w:asciiTheme="majorHAnsi" w:cstheme="majorBidi" w:eastAsiaTheme="majorEastAsia" w:hAnsiTheme="majorHAnsi"/>
       <w:i/>
       <w:iCs/>
-      <w:color w:val="833C0B" w:themeColor="accent2" w:themeShade="80"/>
+      <w:color w:themeColor="accent2" w:themeShade="80" w:val="833C0B"/>
       <w:sz w:val="24"/>
       <w:szCs w:val="24"/>
     </w:rPr>
@@ -664,7 +713,7 @@
       <w:rFonts w:ascii="Calibri Light" w:hAnsi="Calibri Light" w:eastAsia="" w:cs="" w:asciiTheme="majorHAnsi" w:cstheme="majorBidi" w:eastAsiaTheme="majorEastAsia" w:hAnsiTheme="majorHAnsi"/>
       <w:b/>
       <w:bCs/>
-      <w:color w:val="833C0B" w:themeColor="accent2" w:themeShade="80"/>
+      <w:color w:themeColor="accent2" w:themeShade="80" w:val="833C0B"/>
       <w:sz w:val="22"/>
       <w:szCs w:val="22"/>
     </w:rPr>
@@ -687,7 +736,7 @@
     </w:pPr>
     <w:rPr>
       <w:rFonts w:ascii="Calibri Light" w:hAnsi="Calibri Light" w:eastAsia="" w:cs="" w:asciiTheme="majorHAnsi" w:cstheme="majorBidi" w:eastAsiaTheme="majorEastAsia" w:hAnsiTheme="majorHAnsi"/>
-      <w:color w:val="833C0B" w:themeColor="accent2" w:themeShade="80"/>
+      <w:color w:themeColor="accent2" w:themeShade="80" w:val="833C0B"/>
       <w:sz w:val="22"/>
       <w:szCs w:val="22"/>
     </w:rPr>
@@ -712,7 +761,7 @@
       <w:rFonts w:ascii="Calibri Light" w:hAnsi="Calibri Light" w:eastAsia="" w:cs="" w:asciiTheme="majorHAnsi" w:cstheme="majorBidi" w:eastAsiaTheme="majorEastAsia" w:hAnsiTheme="majorHAnsi"/>
       <w:i/>
       <w:iCs/>
-      <w:color w:val="833C0B" w:themeColor="accent2" w:themeShade="80"/>
+      <w:color w:themeColor="accent2" w:themeShade="80" w:val="833C0B"/>
       <w:sz w:val="22"/>
       <w:szCs w:val="22"/>
     </w:rPr>
@@ -734,7 +783,7 @@
     <w:rsid w:val="001b782a"/>
     <w:rPr>
       <w:rFonts w:ascii="Calibri Light" w:hAnsi="Calibri Light" w:eastAsia="" w:cs="" w:asciiTheme="majorHAnsi" w:cstheme="majorBidi" w:eastAsiaTheme="majorEastAsia" w:hAnsiTheme="majorHAnsi"/>
-      <w:color w:val="262626" w:themeColor="text1" w:themeTint="d9"/>
+      <w:color w:themeColor="text1" w:themeTint="d9" w:val="262626"/>
       <w:sz w:val="96"/>
       <w:szCs w:val="96"/>
     </w:rPr>
@@ -748,7 +797,7 @@
     <w:rsid w:val="001b782a"/>
     <w:rPr>
       <w:caps/>
-      <w:color w:val="404040" w:themeColor="text1" w:themeTint="bf"/>
+      <w:color w:themeColor="text1" w:themeTint="bf" w:val="404040"/>
       <w:spacing w:val="20"/>
       <w:sz w:val="28"/>
       <w:szCs w:val="28"/>
@@ -763,7 +812,7 @@
     <w:rsid w:val="00ff5611"/>
     <w:rPr>
       <w:rFonts w:ascii="Calibri Light" w:hAnsi="Calibri Light" w:eastAsia="" w:cs="" w:asciiTheme="majorHAnsi" w:cstheme="majorBidi" w:eastAsiaTheme="majorEastAsia" w:hAnsiTheme="majorHAnsi"/>
-      <w:color w:val="262626" w:themeColor="text1" w:themeTint="d9"/>
+      <w:color w:themeColor="text1" w:themeTint="d9" w:val="262626"/>
       <w:sz w:val="40"/>
       <w:szCs w:val="40"/>
     </w:rPr>
@@ -778,7 +827,7 @@
     <w:rPr>
       <w:rFonts w:ascii="Calibri Light" w:hAnsi="Calibri Light" w:eastAsia="" w:cs="" w:asciiTheme="majorHAnsi" w:cstheme="majorBidi" w:eastAsiaTheme="majorEastAsia" w:hAnsiTheme="majorHAnsi"/>
       <w:b/>
-      <w:color w:val="000000" w:themeColor="text1"/>
+      <w:color w:themeColor="text1" w:val="000000"/>
       <w:sz w:val="36"/>
       <w:szCs w:val="36"/>
     </w:rPr>
@@ -792,7 +841,7 @@
     <w:rsid w:val="00ff5611"/>
     <w:rPr>
       <w:rFonts w:ascii="Calibri Light" w:hAnsi="Calibri Light" w:eastAsia="" w:cs="" w:asciiTheme="majorHAnsi" w:cstheme="majorBidi" w:eastAsiaTheme="majorEastAsia" w:hAnsiTheme="majorHAnsi"/>
-      <w:color w:val="C45911" w:themeColor="accent2" w:themeShade="bf"/>
+      <w:color w:themeColor="accent2" w:themeShade="bf" w:val="C45911"/>
       <w:sz w:val="32"/>
       <w:szCs w:val="32"/>
     </w:rPr>
@@ -808,7 +857,7 @@
       <w:rFonts w:ascii="Calibri Light" w:hAnsi="Calibri Light" w:eastAsia="" w:cs="" w:asciiTheme="majorHAnsi" w:cstheme="majorBidi" w:eastAsiaTheme="majorEastAsia" w:hAnsiTheme="majorHAnsi"/>
       <w:i/>
       <w:iCs/>
-      <w:color w:val="833C0B" w:themeColor="accent2" w:themeShade="80"/>
+      <w:color w:themeColor="accent2" w:themeShade="80" w:val="833C0B"/>
       <w:sz w:val="28"/>
       <w:szCs w:val="28"/>
     </w:rPr>
@@ -822,7 +871,7 @@
     <w:rsid w:val="00ff5611"/>
     <w:rPr>
       <w:rFonts w:ascii="Calibri Light" w:hAnsi="Calibri Light" w:eastAsia="" w:cs="" w:asciiTheme="majorHAnsi" w:cstheme="majorBidi" w:eastAsiaTheme="majorEastAsia" w:hAnsiTheme="majorHAnsi"/>
-      <w:color w:val="C45911" w:themeColor="accent2" w:themeShade="bf"/>
+      <w:color w:themeColor="accent2" w:themeShade="bf" w:val="C45911"/>
       <w:sz w:val="24"/>
       <w:szCs w:val="24"/>
     </w:rPr>
@@ -838,7 +887,7 @@
       <w:rFonts w:ascii="Calibri Light" w:hAnsi="Calibri Light" w:eastAsia="" w:cs="" w:asciiTheme="majorHAnsi" w:cstheme="majorBidi" w:eastAsiaTheme="majorEastAsia" w:hAnsiTheme="majorHAnsi"/>
       <w:i/>
       <w:iCs/>
-      <w:color w:val="833C0B" w:themeColor="accent2" w:themeShade="80"/>
+      <w:color w:themeColor="accent2" w:themeShade="80" w:val="833C0B"/>
       <w:sz w:val="24"/>
       <w:szCs w:val="24"/>
     </w:rPr>
@@ -855,7 +904,7 @@
       <w:rFonts w:ascii="Calibri Light" w:hAnsi="Calibri Light" w:eastAsia="" w:cs="" w:asciiTheme="majorHAnsi" w:cstheme="majorBidi" w:eastAsiaTheme="majorEastAsia" w:hAnsiTheme="majorHAnsi"/>
       <w:b/>
       <w:bCs/>
-      <w:color w:val="833C0B" w:themeColor="accent2" w:themeShade="80"/>
+      <w:color w:themeColor="accent2" w:themeShade="80" w:val="833C0B"/>
       <w:sz w:val="22"/>
       <w:szCs w:val="22"/>
     </w:rPr>
@@ -870,7 +919,7 @@
     <w:rsid w:val="00ff5611"/>
     <w:rPr>
       <w:rFonts w:ascii="Calibri Light" w:hAnsi="Calibri Light" w:eastAsia="" w:cs="" w:asciiTheme="majorHAnsi" w:cstheme="majorBidi" w:eastAsiaTheme="majorEastAsia" w:hAnsiTheme="majorHAnsi"/>
-      <w:color w:val="833C0B" w:themeColor="accent2" w:themeShade="80"/>
+      <w:color w:themeColor="accent2" w:themeShade="80" w:val="833C0B"/>
       <w:sz w:val="22"/>
       <w:szCs w:val="22"/>
     </w:rPr>
@@ -887,7 +936,7 @@
       <w:rFonts w:ascii="Calibri Light" w:hAnsi="Calibri Light" w:eastAsia="" w:cs="" w:asciiTheme="majorHAnsi" w:cstheme="majorBidi" w:eastAsiaTheme="majorEastAsia" w:hAnsiTheme="majorHAnsi"/>
       <w:i/>
       <w:iCs/>
-      <w:color w:val="833C0B" w:themeColor="accent2" w:themeShade="80"/>
+      <w:color w:themeColor="accent2" w:themeShade="80" w:val="833C0B"/>
       <w:sz w:val="22"/>
       <w:szCs w:val="22"/>
     </w:rPr>
@@ -912,7 +961,7 @@
     <w:rPr>
       <w:i/>
       <w:iCs/>
-      <w:color w:val="000000" w:themeColor="text1"/>
+      <w:color w:themeColor="text1" w:val="000000"/>
     </w:rPr>
   </w:style>
   <w:style w:type="character" w:styleId="QuoteChar" w:customStyle="1">
@@ -924,7 +973,7 @@
     <w:rsid w:val="00ff5611"/>
     <w:rPr>
       <w:rFonts w:ascii="Calibri Light" w:hAnsi="Calibri Light" w:eastAsia="" w:cs="" w:asciiTheme="majorHAnsi" w:cstheme="majorBidi" w:eastAsiaTheme="majorEastAsia" w:hAnsiTheme="majorHAnsi"/>
-      <w:color w:val="000000" w:themeColor="text1"/>
+      <w:color w:themeColor="text1" w:val="000000"/>
       <w:sz w:val="24"/>
       <w:szCs w:val="24"/>
     </w:rPr>
@@ -951,7 +1000,7 @@
     <w:rPr>
       <w:i/>
       <w:iCs/>
-      <w:color w:val="595959" w:themeColor="text1" w:themeTint="a6"/>
+      <w:color w:themeColor="text1" w:themeTint="a6" w:val="595959"/>
     </w:rPr>
   </w:style>
   <w:style w:type="character" w:styleId="IntenseEmphasis">
@@ -969,7 +1018,7 @@
       <w:smallCaps w:val="false"/>
       <w:strike w:val="false"/>
       <w:dstrike w:val="false"/>
-      <w:color w:val="ED7D31" w:themeColor="accent2"/>
+      <w:color w:themeColor="accent2" w:val="ED7D31"/>
     </w:rPr>
   </w:style>
   <w:style w:type="character" w:styleId="SubtleReference">
@@ -980,7 +1029,7 @@
     <w:rsid w:val="00ff5611"/>
     <w:rPr>
       <w:smallCaps/>
-      <w:color w:val="404040" w:themeColor="text1" w:themeTint="bf"/>
+      <w:color w:themeColor="text1" w:themeTint="bf" w:val="404040"/>
       <w:spacing w:val="0"/>
       <w:u w:val="single" w:color="7F7F7F"/>
     </w:rPr>
@@ -1016,7 +1065,7 @@
   <w:style w:type="paragraph" w:styleId="Heading">
     <w:name w:val="Heading"/>
     <w:basedOn w:val="Normal"/>
-    <w:next w:val="TextBody"/>
+    <w:next w:val="BodyText"/>
     <w:qFormat/>
     <w:pPr>
       <w:keepNext w:val="true"/>
@@ -1028,7 +1077,7 @@
       <w:szCs w:val="28"/>
     </w:rPr>
   </w:style>
-  <w:style w:type="paragraph" w:styleId="TextBody">
+  <w:style w:type="paragraph" w:styleId="BodyText">
     <w:name w:val="Body Text"/>
     <w:basedOn w:val="Normal"/>
     <w:pPr>
@@ -1038,7 +1087,7 @@
   </w:style>
   <w:style w:type="paragraph" w:styleId="List">
     <w:name w:val="List"/>
-    <w:basedOn w:val="TextBody"/>
+    <w:basedOn w:val="BodyText"/>
     <w:pPr/>
     <w:rPr>
       <w:rFonts w:cs="Lohit Devanagari"/>
@@ -1046,73 +1095,6 @@
   </w:style>
   <w:style w:type="paragraph" w:styleId="Caption">
     <w:name w:val="Caption"/>
-    <w:basedOn w:val="Normal"/>
-    <w:qFormat/>
-    <w:pPr>
-      <w:suppressLineNumbers/>
-      <w:spacing w:before="120" w:after="120"/>
-    </w:pPr>
-    <w:rPr>
-      <w:rFonts w:cs="Lohit Devanagari"/>
-      <w:i/>
-      <w:iCs/>
-      <w:sz w:val="24"/>
-      <w:szCs w:val="24"/>
-    </w:rPr>
-  </w:style>
-  <w:style w:type="paragraph" w:styleId="Index">
-    <w:name w:val="Index"/>
-    <w:basedOn w:val="Normal"/>
-    <w:qFormat/>
-    <w:pPr>
-      <w:suppressLineNumbers/>
-    </w:pPr>
-    <w:rPr>
-      <w:rFonts w:cs="Lohit Devanagari"/>
-    </w:rPr>
-  </w:style>
-  <w:style w:type="paragraph" w:styleId="Title">
-    <w:name w:val="Title"/>
-    <w:basedOn w:val="Normal"/>
-    <w:next w:val="Normal"/>
-    <w:link w:val="TitleChar"/>
-    <w:uiPriority w:val="10"/>
-    <w:qFormat/>
-    <w:rsid w:val="001b782a"/>
-    <w:pPr>
-      <w:spacing w:lineRule="auto" w:line="240" w:before="0" w:after="0"/>
-      <w:contextualSpacing/>
-      <w:jc w:val="center"/>
-    </w:pPr>
-    <w:rPr>
-      <w:rFonts w:ascii="Calibri Light" w:hAnsi="Calibri Light" w:eastAsia="" w:cs="" w:asciiTheme="majorHAnsi" w:cstheme="majorBidi" w:eastAsiaTheme="majorEastAsia" w:hAnsiTheme="majorHAnsi"/>
-      <w:color w:val="262626" w:themeColor="text1" w:themeTint="d9"/>
-      <w:sz w:val="96"/>
-      <w:szCs w:val="96"/>
-    </w:rPr>
-  </w:style>
-  <w:style w:type="paragraph" w:styleId="Subtitle">
-    <w:name w:val="Subtitle"/>
-    <w:basedOn w:val="Normal"/>
-    <w:next w:val="Normal"/>
-    <w:link w:val="SubtitleChar"/>
-    <w:uiPriority w:val="11"/>
-    <w:qFormat/>
-    <w:rsid w:val="001b782a"/>
-    <w:pPr>
-      <w:spacing w:before="0" w:after="240"/>
-      <w:jc w:val="center"/>
-    </w:pPr>
-    <w:rPr>
-      <w:caps/>
-      <w:color w:val="404040" w:themeColor="text1" w:themeTint="bf"/>
-      <w:spacing w:val="20"/>
-      <w:sz w:val="28"/>
-      <w:szCs w:val="28"/>
-    </w:rPr>
-  </w:style>
-  <w:style w:type="paragraph" w:styleId="Caption1">
-    <w:name w:val="caption"/>
     <w:basedOn w:val="Normal"/>
     <w:next w:val="Normal"/>
     <w:uiPriority w:val="35"/>
@@ -1126,9 +1108,60 @@
     <w:rPr>
       <w:b/>
       <w:bCs/>
-      <w:color w:val="404040" w:themeColor="text1" w:themeTint="bf"/>
+      <w:color w:themeColor="text1" w:themeTint="bf" w:val="404040"/>
       <w:sz w:val="16"/>
       <w:szCs w:val="16"/>
+    </w:rPr>
+  </w:style>
+  <w:style w:type="paragraph" w:styleId="Index">
+    <w:name w:val="Index"/>
+    <w:basedOn w:val="Normal"/>
+    <w:qFormat/>
+    <w:pPr>
+      <w:suppressLineNumbers/>
+    </w:pPr>
+    <w:rPr>
+      <w:rFonts w:cs="Lohit Devanagari"/>
+    </w:rPr>
+  </w:style>
+  <w:style w:type="paragraph" w:styleId="Title">
+    <w:name w:val="Title"/>
+    <w:basedOn w:val="Normal"/>
+    <w:next w:val="Normal"/>
+    <w:link w:val="TitleChar"/>
+    <w:uiPriority w:val="10"/>
+    <w:qFormat/>
+    <w:rsid w:val="001b782a"/>
+    <w:pPr>
+      <w:spacing w:lineRule="auto" w:line="240" w:before="0" w:after="0"/>
+      <w:contextualSpacing/>
+      <w:jc w:val="center"/>
+    </w:pPr>
+    <w:rPr>
+      <w:rFonts w:ascii="Calibri Light" w:hAnsi="Calibri Light" w:eastAsia="" w:cs="" w:asciiTheme="majorHAnsi" w:cstheme="majorBidi" w:eastAsiaTheme="majorEastAsia" w:hAnsiTheme="majorHAnsi"/>
+      <w:color w:themeColor="text1" w:themeTint="d9" w:val="262626"/>
+      <w:sz w:val="96"/>
+      <w:szCs w:val="96"/>
+    </w:rPr>
+  </w:style>
+  <w:style w:type="paragraph" w:styleId="Subtitle">
+    <w:name w:val="Subtitle"/>
+    <w:basedOn w:val="Normal"/>
+    <w:next w:val="Normal"/>
+    <w:link w:val="SubtitleChar"/>
+    <w:uiPriority w:val="11"/>
+    <w:qFormat/>
+    <w:rsid w:val="001b782a"/>
+    <w:pPr>
+      <w:spacing w:before="0" w:after="240"/>
+      <w:jc w:val="center"/>
+    </w:pPr>
+    <w:rPr>
+      <w:caps/>
+      <w:color w:themeColor="text1" w:themeTint="bf" w:val="404040"/>
+      <w:spacing w:val="20"/>
+      <w:sz w:val="28"/>
+      <w:szCs w:val="28"/>
     </w:rPr>
   </w:style>
   <w:style w:type="paragraph" w:styleId="NoSpacing">
@@ -1140,7 +1173,7 @@
       <w:widowControl/>
       <w:bidi w:val="0"/>
       <w:spacing w:lineRule="auto" w:line="240" w:before="0" w:after="0"/>
-      <w:jc w:val="left"/>
+      <w:jc w:val="start"/>
     </w:pPr>
     <w:rPr>
       <w:rFonts w:ascii="Calibri" w:hAnsi="Calibri" w:eastAsia="" w:cs="" w:asciiTheme="minorHAnsi" w:cstheme="minorBidi" w:eastAsiaTheme="minorEastAsia" w:hAnsiTheme="minorHAnsi"/>
@@ -1161,12 +1194,12 @@
     <w:rsid w:val="00ff5611"/>
     <w:pPr>
       <w:spacing w:before="160" w:after="160"/>
-      <w:ind w:left="720" w:right="720" w:hanging="0"/>
+      <w:ind w:hanging="0" w:start="720" w:end="720"/>
       <w:jc w:val="center"/>
     </w:pPr>
     <w:rPr>
       <w:rFonts w:ascii="Calibri Light" w:hAnsi="Calibri Light" w:eastAsia="" w:cs="" w:asciiTheme="majorHAnsi" w:cstheme="majorBidi" w:eastAsiaTheme="majorEastAsia" w:hAnsiTheme="majorHAnsi"/>
-      <w:color w:val="000000" w:themeColor="text1"/>
+      <w:color w:themeColor="text1" w:val="000000"/>
       <w:sz w:val="24"/>
       <w:szCs w:val="24"/>
     </w:rPr>
@@ -1184,7 +1217,7 @@
         <w:top w:val="single" w:sz="24" w:space="4" w:color="ED7D31"/>
       </w:pBdr>
       <w:spacing w:lineRule="auto" w:line="240" w:before="240" w:after="240"/>
-      <w:ind w:left="936" w:right="936" w:hanging="0"/>
+      <w:ind w:hanging="0" w:start="936" w:end="936"/>
       <w:jc w:val="center"/>
     </w:pPr>
     <w:rPr>
@@ -1192,6 +1225,12 @@
       <w:sz w:val="24"/>
       <w:szCs w:val="24"/>
     </w:rPr>
+  </w:style>
+  <w:style w:type="paragraph" w:styleId="IndexHeading">
+    <w:name w:val="Index Heading"/>
+    <w:basedOn w:val="Heading"/>
+    <w:pPr/>
+    <w:rPr/>
   </w:style>
   <w:style w:type="paragraph" w:styleId="TOCHeading">
     <w:name w:val="TOC Heading"/>
@@ -1274,7 +1313,6 @@
     <w:semiHidden/>
     <w:unhideWhenUsed/>
     <w:tblPr>
-      <w:tblInd w:w="0" w:type="dxa"/>
       <w:tblCellMar>
         <w:top w:w="0" w:type="dxa"/>
         <w:left w:w="108" w:type="dxa"/>
@@ -1287,195 +1325,97 @@
 </file>
 
 <file path=word/theme/theme1.xml><?xml version="1.0" encoding="utf-8"?>
-<a:theme xmlns:a="http://schemas.openxmlformats.org/drawingml/2006/main" name="Office Theme">
+<a:theme xmlns:a="http://schemas.openxmlformats.org/drawingml/2006/main" xmlns:r="http://schemas.openxmlformats.org/officeDocument/2006/relationships" name="Office Theme">
   <a:themeElements>
     <a:clrScheme name="Office">
       <a:dk1>
-        <a:sysClr val="windowText" lastClr="000000"/>
+        <a:srgbClr val="000000"/>
       </a:dk1>
       <a:lt1>
-        <a:sysClr val="window" lastClr="FFFFFF"/>
+        <a:srgbClr val="ffffff"/>
       </a:lt1>
       <a:dk2>
-        <a:srgbClr val="44546A"/>
+        <a:srgbClr val="44546a"/>
       </a:dk2>
       <a:lt2>
-        <a:srgbClr val="E7E6E6"/>
+        <a:srgbClr val="e7e6e6"/>
       </a:lt2>
       <a:accent1>
-        <a:srgbClr val="5B9BD5"/>
+        <a:srgbClr val="5b9bd5"/>
       </a:accent1>
       <a:accent2>
-        <a:srgbClr val="ED7D31"/>
+        <a:srgbClr val="ed7d31"/>
       </a:accent2>
       <a:accent3>
-        <a:srgbClr val="A5A5A5"/>
+        <a:srgbClr val="a5a5a5"/>
       </a:accent3>
       <a:accent4>
-        <a:srgbClr val="FFC000"/>
+        <a:srgbClr val="ffc000"/>
       </a:accent4>
       <a:accent5>
-        <a:srgbClr val="4472C4"/>
+        <a:srgbClr val="4472c4"/>
       </a:accent5>
       <a:accent6>
-        <a:srgbClr val="70AD47"/>
+        <a:srgbClr val="70ad47"/>
       </a:accent6>
       <a:hlink>
-        <a:srgbClr val="0563C1"/>
+        <a:srgbClr val="0563c1"/>
       </a:hlink>
       <a:folHlink>
-        <a:srgbClr val="954F72"/>
+        <a:srgbClr val="954f72"/>
       </a:folHlink>
     </a:clrScheme>
     <a:fontScheme name="Office">
       <a:majorFont>
-        <a:latin typeface="Calibri Light" panose="020F0302020204030204"/>
+        <a:latin typeface="Calibri Light" panose="020F0302020204030204" pitchFamily="0" charset="1"/>
         <a:ea typeface=""/>
         <a:cs typeface=""/>
-        <a:font script="Jpan" typeface="游ゴシック Light"/>
-        <a:font script="Hang" typeface="맑은 고딕"/>
-        <a:font script="Hans" typeface="等线 Light"/>
-        <a:font script="Hant" typeface="新細明體"/>
-        <a:font script="Arab" typeface="Times New Roman"/>
-        <a:font script="Hebr" typeface="Times New Roman"/>
-        <a:font script="Thai" typeface="Angsana New"/>
-        <a:font script="Ethi" typeface="Nyala"/>
-        <a:font script="Beng" typeface="Vrinda"/>
-        <a:font script="Gujr" typeface="Shruti"/>
-        <a:font script="Khmr" typeface="MoolBoran"/>
-        <a:font script="Knda" typeface="Tunga"/>
-        <a:font script="Guru" typeface="Raavi"/>
-        <a:font script="Cans" typeface="Euphemia"/>
-        <a:font script="Cher" typeface="Plantagenet Cherokee"/>
-        <a:font script="Yiii" typeface="Microsoft Yi Baiti"/>
-        <a:font script="Tibt" typeface="Microsoft Himalaya"/>
-        <a:font script="Thaa" typeface="MV Boli"/>
-        <a:font script="Deva" typeface="Mangal"/>
-        <a:font script="Telu" typeface="Gautami"/>
-        <a:font script="Taml" typeface="Latha"/>
-        <a:font script="Syrc" typeface="Estrangelo Edessa"/>
-        <a:font script="Orya" typeface="Kalinga"/>
-        <a:font script="Mlym" typeface="Kartika"/>
-        <a:font script="Laoo" typeface="DokChampa"/>
-        <a:font script="Sinh" typeface="Iskoola Pota"/>
-        <a:font script="Mong" typeface="Mongolian Baiti"/>
-        <a:font script="Viet" typeface="Times New Roman"/>
-        <a:font script="Uigh" typeface="Microsoft Uighur"/>
-        <a:font script="Geor" typeface="Sylfaen"/>
-        <a:font script="Armn" typeface="Arial"/>
-        <a:font script="Bugi" typeface="Leelawadee UI"/>
-        <a:font script="Bopo" typeface="Microsoft JhengHei"/>
-        <a:font script="Java" typeface="Javanese Text"/>
-        <a:font script="Lisu" typeface="Segoe UI"/>
-        <a:font script="Mymr" typeface="Myanmar Text"/>
-        <a:font script="Nkoo" typeface="Ebrima"/>
-        <a:font script="Olck" typeface="Nirmala UI"/>
-        <a:font script="Osma" typeface="Ebrima"/>
-        <a:font script="Phag" typeface="Phagspa"/>
-        <a:font script="Syrn" typeface="Estrangelo Edessa"/>
-        <a:font script="Syrj" typeface="Estrangelo Edessa"/>
-        <a:font script="Syre" typeface="Estrangelo Edessa"/>
-        <a:font script="Sora" typeface="Nirmala UI"/>
-        <a:font script="Tale" typeface="Microsoft Tai Le"/>
-        <a:font script="Talu" typeface="Microsoft New Tai Lue"/>
-        <a:font script="Tfng" typeface="Ebrima"/>
       </a:majorFont>
       <a:minorFont>
-        <a:latin typeface="Calibri" panose="020F0502020204030204"/>
+        <a:latin typeface="Calibri" panose="020F0502020204030204" pitchFamily="0" charset="1"/>
         <a:ea typeface=""/>
         <a:cs typeface=""/>
-        <a:font script="Jpan" typeface="游明朝"/>
-        <a:font script="Hang" typeface="맑은 고딕"/>
-        <a:font script="Hans" typeface="等线"/>
-        <a:font script="Hant" typeface="新細明體"/>
-        <a:font script="Arab" typeface="Arial"/>
-        <a:font script="Hebr" typeface="Arial"/>
-        <a:font script="Thai" typeface="Cordia New"/>
-        <a:font script="Ethi" typeface="Nyala"/>
-        <a:font script="Beng" typeface="Vrinda"/>
-        <a:font script="Gujr" typeface="Shruti"/>
-        <a:font script="Khmr" typeface="DaunPenh"/>
-        <a:font script="Knda" typeface="Tunga"/>
-        <a:font script="Guru" typeface="Raavi"/>
-        <a:font script="Cans" typeface="Euphemia"/>
-        <a:font script="Cher" typeface="Plantagenet Cherokee"/>
-        <a:font script="Yiii" typeface="Microsoft Yi Baiti"/>
-        <a:font script="Tibt" typeface="Microsoft Himalaya"/>
-        <a:font script="Thaa" typeface="MV Boli"/>
-        <a:font script="Deva" typeface="Mangal"/>
-        <a:font script="Telu" typeface="Gautami"/>
-        <a:font script="Taml" typeface="Latha"/>
-        <a:font script="Syrc" typeface="Estrangelo Edessa"/>
-        <a:font script="Orya" typeface="Kalinga"/>
-        <a:font script="Mlym" typeface="Kartika"/>
-        <a:font script="Laoo" typeface="DokChampa"/>
-        <a:font script="Sinh" typeface="Iskoola Pota"/>
-        <a:font script="Mong" typeface="Mongolian Baiti"/>
-        <a:font script="Viet" typeface="Arial"/>
-        <a:font script="Uigh" typeface="Microsoft Uighur"/>
-        <a:font script="Geor" typeface="Sylfaen"/>
-        <a:font script="Armn" typeface="Arial"/>
-        <a:font script="Bugi" typeface="Leelawadee UI"/>
-        <a:font script="Bopo" typeface="Microsoft JhengHei"/>
-        <a:font script="Java" typeface="Javanese Text"/>
-        <a:font script="Lisu" typeface="Segoe UI"/>
-        <a:font script="Mymr" typeface="Myanmar Text"/>
-        <a:font script="Nkoo" typeface="Ebrima"/>
-        <a:font script="Olck" typeface="Nirmala UI"/>
-        <a:font script="Osma" typeface="Ebrima"/>
-        <a:font script="Phag" typeface="Phagspa"/>
-        <a:font script="Syrn" typeface="Estrangelo Edessa"/>
-        <a:font script="Syrj" typeface="Estrangelo Edessa"/>
-        <a:font script="Syre" typeface="Estrangelo Edessa"/>
-        <a:font script="Sora" typeface="Nirmala UI"/>
-        <a:font script="Tale" typeface="Microsoft Tai Le"/>
-        <a:font script="Talu" typeface="Microsoft New Tai Lue"/>
-        <a:font script="Tfng" typeface="Ebrima"/>
       </a:minorFont>
     </a:fontScheme>
-    <a:fmtScheme name="Office">
+    <a:fmtScheme>
       <a:fillStyleLst>
         <a:solidFill>
           <a:schemeClr val="phClr"/>
         </a:solidFill>
-        <a:gradFill rotWithShape="1">
+        <a:gradFill>
           <a:gsLst>
             <a:gs pos="0">
               <a:schemeClr val="phClr">
                 <a:lumMod val="110000"/>
-                <a:satMod val="105000"/>
                 <a:tint val="67000"/>
               </a:schemeClr>
             </a:gs>
             <a:gs pos="50000">
               <a:schemeClr val="phClr">
                 <a:lumMod val="105000"/>
-                <a:satMod val="103000"/>
                 <a:tint val="73000"/>
               </a:schemeClr>
             </a:gs>
             <a:gs pos="100000">
               <a:schemeClr val="phClr">
                 <a:lumMod val="105000"/>
-                <a:satMod val="109000"/>
                 <a:tint val="81000"/>
               </a:schemeClr>
             </a:gs>
           </a:gsLst>
           <a:lin ang="5400000" scaled="0"/>
+          <a:tileRect l="0" t="0" r="0" b="0"/>
         </a:gradFill>
-        <a:gradFill rotWithShape="1">
+        <a:gradFill>
           <a:gsLst>
             <a:gs pos="0">
               <a:schemeClr val="phClr">
-                <a:satMod val="103000"/>
                 <a:lumMod val="102000"/>
                 <a:tint val="94000"/>
               </a:schemeClr>
             </a:gs>
             <a:gs pos="50000">
               <a:schemeClr val="phClr">
-                <a:satMod val="110000"/>
                 <a:lumMod val="100000"/>
                 <a:shade val="100000"/>
               </a:schemeClr>
@@ -1483,33 +1423,24 @@
             <a:gs pos="100000">
               <a:schemeClr val="phClr">
                 <a:lumMod val="99000"/>
-                <a:satMod val="120000"/>
                 <a:shade val="78000"/>
               </a:schemeClr>
             </a:gs>
           </a:gsLst>
           <a:lin ang="5400000" scaled="0"/>
+          <a:tileRect l="0" t="0" r="0" b="0"/>
         </a:gradFill>
       </a:fillStyleLst>
       <a:lnStyleLst>
         <a:ln w="6350" cap="flat" cmpd="sng" algn="ctr">
-          <a:solidFill>
-            <a:schemeClr val="phClr"/>
-          </a:solidFill>
           <a:prstDash val="solid"/>
           <a:miter lim="800000"/>
         </a:ln>
         <a:ln w="12700" cap="flat" cmpd="sng" algn="ctr">
-          <a:solidFill>
-            <a:schemeClr val="phClr"/>
-          </a:solidFill>
           <a:prstDash val="solid"/>
           <a:miter lim="800000"/>
         </a:ln>
         <a:ln w="19050" cap="flat" cmpd="sng" algn="ctr">
-          <a:solidFill>
-            <a:schemeClr val="phClr"/>
-          </a:solidFill>
           <a:prstDash val="solid"/>
           <a:miter lim="800000"/>
         </a:ln>
@@ -1522,13 +1453,7 @@
           <a:effectLst/>
         </a:effectStyle>
         <a:effectStyle>
-          <a:effectLst>
-            <a:outerShdw blurRad="57150" dist="19050" dir="5400000" algn="ctr" rotWithShape="0">
-              <a:srgbClr val="000000">
-                <a:alpha val="63000"/>
-              </a:srgbClr>
-            </a:outerShdw>
-          </a:effectLst>
+          <a:effectLst/>
         </a:effectStyle>
       </a:effectStyleLst>
       <a:bgFillStyleLst>
@@ -1538,15 +1463,13 @@
         <a:solidFill>
           <a:schemeClr val="phClr">
             <a:tint val="95000"/>
-            <a:satMod val="170000"/>
           </a:schemeClr>
         </a:solidFill>
-        <a:gradFill rotWithShape="1">
+        <a:gradFill>
           <a:gsLst>
             <a:gs pos="0">
               <a:schemeClr val="phClr">
                 <a:tint val="93000"/>
-                <a:satMod val="150000"/>
                 <a:shade val="98000"/>
                 <a:lumMod val="102000"/>
               </a:schemeClr>
@@ -1554,7 +1477,6 @@
             <a:gs pos="50000">
               <a:schemeClr val="phClr">
                 <a:tint val="98000"/>
-                <a:satMod val="130000"/>
                 <a:shade val="90000"/>
                 <a:lumMod val="103000"/>
               </a:schemeClr>
@@ -1562,21 +1484,14 @@
             <a:gs pos="100000">
               <a:schemeClr val="phClr">
                 <a:shade val="63000"/>
-                <a:satMod val="120000"/>
               </a:schemeClr>
             </a:gs>
           </a:gsLst>
           <a:lin ang="5400000" scaled="0"/>
+          <a:tileRect l="0" t="0" r="0" b="0"/>
         </a:gradFill>
       </a:bgFillStyleLst>
     </a:fmtScheme>
   </a:themeElements>
-  <a:objectDefaults/>
-  <a:extraClrSchemeLst/>
-  <a:extLst>
-    <a:ext uri="{05A4C25C-085E-4340-85A3-A5531E510DB2}">
-      <thm15:themeFamily xmlns:thm15="http://schemas.microsoft.com/office/thememl/2012/main" name="Office Theme" id="{62F939B6-93AF-4DB8-9C6B-D6C7DFDC589F}" vid="{4A3C46E8-61CC-4603-A589-7422A47A8E4A}"/>
-    </a:ext>
-  </a:extLst>
 </a:theme>
 </file>
</xml_diff>